<commit_message>
Fixing Search: trying to get it to display
</commit_message>
<xml_diff>
--- a/Project Note/TODO LIST.docx
+++ b/Project Note/TODO LIST.docx
@@ -71,7 +71,15 @@
         </w:numPr>
       </w:pPr>
       <w:r>
-        <w:t>Add book (if time permits): and have to choose which array to add to (concat?)</w:t>
+        <w:t>Add book (if time permits): and have to choose which array to add to (</w:t>
+      </w:r>
+      <w:proofErr w:type="spellStart"/>
+      <w:r>
+        <w:t>concat</w:t>
+      </w:r>
+      <w:proofErr w:type="spellEnd"/>
+      <w:r>
+        <w:t>?)</w:t>
       </w:r>
     </w:p>
     <w:p/>
@@ -138,7 +146,15 @@
         <w:t>Keep the frame, but map each contact differently (horizontally)</w:t>
       </w:r>
       <w:r>
-        <w:t>: use &lt;ul&gt;</w:t>
+        <w:t>: use &lt;</w:t>
+      </w:r>
+      <w:proofErr w:type="spellStart"/>
+      <w:r>
+        <w:t>ul</w:t>
+      </w:r>
+      <w:proofErr w:type="spellEnd"/>
+      <w:r>
+        <w:t>&gt;</w:t>
       </w:r>
     </w:p>
     <w:p>
@@ -199,14 +215,50 @@
         <w:rPr>
           <w:lang w:eastAsia="zh-TW"/>
         </w:rPr>
-        <w:t>_3 components: The app page to handle all the display and route. The bookshelfs page which contain the shelves: 3 states (mapping all the shelves out) . book shelf page which handles the mapping of all books in 1 single shelf</w:t>
-      </w:r>
-      <w:r>
-        <w:rPr>
-          <w:lang w:eastAsia="zh-TW"/>
-        </w:rPr>
-        <w:t>. Book page to handle the image, title etc</w:t>
-      </w:r>
+        <w:t xml:space="preserve">_3 components: The app page to handle all the display and route. The </w:t>
+      </w:r>
+      <w:proofErr w:type="spellStart"/>
+      <w:r>
+        <w:rPr>
+          <w:lang w:eastAsia="zh-TW"/>
+        </w:rPr>
+        <w:t>bookshelfs</w:t>
+      </w:r>
+      <w:proofErr w:type="spellEnd"/>
+      <w:r>
+        <w:rPr>
+          <w:lang w:eastAsia="zh-TW"/>
+        </w:rPr>
+        <w:t xml:space="preserve"> page which contain the shelves: 3 states (mapping all the shelves out</w:t>
+      </w:r>
+      <w:proofErr w:type="gramStart"/>
+      <w:r>
+        <w:rPr>
+          <w:lang w:eastAsia="zh-TW"/>
+        </w:rPr>
+        <w:t>) .</w:t>
+      </w:r>
+      <w:proofErr w:type="gramEnd"/>
+      <w:r>
+        <w:rPr>
+          <w:lang w:eastAsia="zh-TW"/>
+        </w:rPr>
+        <w:t xml:space="preserve"> book shelf page which handles the mapping of all books in 1 single shelf</w:t>
+      </w:r>
+      <w:r>
+        <w:rPr>
+          <w:lang w:eastAsia="zh-TW"/>
+        </w:rPr>
+        <w:t xml:space="preserve">. Book page to handle the image, title </w:t>
+      </w:r>
+      <w:proofErr w:type="spellStart"/>
+      <w:r>
+        <w:rPr>
+          <w:lang w:eastAsia="zh-TW"/>
+        </w:rPr>
+        <w:t>etc</w:t>
+      </w:r>
+      <w:proofErr w:type="spellEnd"/>
       <w:r>
         <w:rPr>
           <w:lang w:eastAsia="zh-TW"/>
@@ -265,21 +317,49 @@
         <w:rPr>
           <w:lang w:eastAsia="zh-TW"/>
         </w:rPr>
-        <w:t>The title are basically a property</w:t>
-      </w:r>
-    </w:p>
-    <w:p>
-      <w:pPr>
-        <w:ind w:left="360"/>
-        <w:rPr>
-          <w:lang w:eastAsia="zh-TW"/>
-        </w:rPr>
-      </w:pPr>
-      <w:r>
-        <w:rPr>
-          <w:lang w:eastAsia="zh-TW"/>
-        </w:rPr>
-        <w:t>_If I want to use .map, I have to use arrays</w:t>
+        <w:t xml:space="preserve">The title </w:t>
+      </w:r>
+      <w:proofErr w:type="gramStart"/>
+      <w:r>
+        <w:rPr>
+          <w:lang w:eastAsia="zh-TW"/>
+        </w:rPr>
+        <w:t>are</w:t>
+      </w:r>
+      <w:proofErr w:type="gramEnd"/>
+      <w:r>
+        <w:rPr>
+          <w:lang w:eastAsia="zh-TW"/>
+        </w:rPr>
+        <w:t xml:space="preserve"> basically a property</w:t>
+      </w:r>
+    </w:p>
+    <w:p>
+      <w:pPr>
+        <w:ind w:left="360"/>
+        <w:rPr>
+          <w:lang w:eastAsia="zh-TW"/>
+        </w:rPr>
+      </w:pPr>
+      <w:r>
+        <w:rPr>
+          <w:lang w:eastAsia="zh-TW"/>
+        </w:rPr>
+        <w:t xml:space="preserve">_If I want to </w:t>
+      </w:r>
+      <w:proofErr w:type="gramStart"/>
+      <w:r>
+        <w:rPr>
+          <w:lang w:eastAsia="zh-TW"/>
+        </w:rPr>
+        <w:t>use .map</w:t>
+      </w:r>
+      <w:proofErr w:type="gramEnd"/>
+      <w:r>
+        <w:rPr>
+          <w:lang w:eastAsia="zh-TW"/>
+        </w:rPr>
+        <w:t>, I have to use arrays</w:t>
       </w:r>
     </w:p>
     <w:p>
@@ -321,7 +401,21 @@
         <w:rPr>
           <w:lang w:eastAsia="zh-TW"/>
         </w:rPr>
-        <w:t>+) id: for key =&gt; key usually goes with id</w:t>
+        <w:t xml:space="preserve">+) id: for key =&gt; </w:t>
+      </w:r>
+      <w:proofErr w:type="spellStart"/>
+      <w:r>
+        <w:rPr>
+          <w:lang w:eastAsia="zh-TW"/>
+        </w:rPr>
+        <w:t>key</w:t>
+      </w:r>
+      <w:proofErr w:type="spellEnd"/>
+      <w:r>
+        <w:rPr>
+          <w:lang w:eastAsia="zh-TW"/>
+        </w:rPr>
+        <w:t xml:space="preserve"> usually goes with id</w:t>
       </w:r>
     </w:p>
     <w:p>
@@ -407,29 +501,51 @@
         <w:rPr>
           <w:lang w:eastAsia="zh-TW"/>
         </w:rPr>
-        <w:t>+) Handle displaing of books</w:t>
-      </w:r>
-    </w:p>
-    <w:p>
-      <w:pPr>
-        <w:ind w:left="360"/>
-        <w:rPr>
-          <w:lang w:eastAsia="zh-TW"/>
-        </w:rPr>
-      </w:pPr>
-    </w:p>
-    <w:p>
-      <w:pPr>
-        <w:ind w:left="360"/>
-        <w:rPr>
-          <w:lang w:eastAsia="zh-TW"/>
-        </w:rPr>
-      </w:pPr>
-      <w:r>
-        <w:rPr>
-          <w:lang w:eastAsia="zh-TW"/>
-        </w:rPr>
-        <w:t>Todo more:</w:t>
+        <w:t xml:space="preserve">+) Handle </w:t>
+      </w:r>
+      <w:proofErr w:type="spellStart"/>
+      <w:r>
+        <w:rPr>
+          <w:lang w:eastAsia="zh-TW"/>
+        </w:rPr>
+        <w:t>displaing</w:t>
+      </w:r>
+      <w:proofErr w:type="spellEnd"/>
+      <w:r>
+        <w:rPr>
+          <w:lang w:eastAsia="zh-TW"/>
+        </w:rPr>
+        <w:t xml:space="preserve"> of books</w:t>
+      </w:r>
+    </w:p>
+    <w:p>
+      <w:pPr>
+        <w:ind w:left="360"/>
+        <w:rPr>
+          <w:lang w:eastAsia="zh-TW"/>
+        </w:rPr>
+      </w:pPr>
+    </w:p>
+    <w:p>
+      <w:pPr>
+        <w:ind w:left="360"/>
+        <w:rPr>
+          <w:lang w:eastAsia="zh-TW"/>
+        </w:rPr>
+      </w:pPr>
+      <w:proofErr w:type="spellStart"/>
+      <w:r>
+        <w:rPr>
+          <w:lang w:eastAsia="zh-TW"/>
+        </w:rPr>
+        <w:t>Todo</w:t>
+      </w:r>
+      <w:proofErr w:type="spellEnd"/>
+      <w:r>
+        <w:rPr>
+          <w:lang w:eastAsia="zh-TW"/>
+        </w:rPr>
+        <w:t xml:space="preserve"> more:</w:t>
       </w:r>
     </w:p>
     <w:p>
@@ -455,7 +571,21 @@
         <w:rPr>
           <w:lang w:eastAsia="zh-TW"/>
         </w:rPr>
-        <w:t xml:space="preserve"> done by Fri night (work on it 2 hours tmr)</w:t>
+        <w:t xml:space="preserve"> done by Fri night (work on it 2 hours </w:t>
+      </w:r>
+      <w:proofErr w:type="spellStart"/>
+      <w:r>
+        <w:rPr>
+          <w:lang w:eastAsia="zh-TW"/>
+        </w:rPr>
+        <w:t>tmr</w:t>
+      </w:r>
+      <w:proofErr w:type="spellEnd"/>
+      <w:r>
+        <w:rPr>
+          <w:lang w:eastAsia="zh-TW"/>
+        </w:rPr>
+        <w:t>)</w:t>
       </w:r>
     </w:p>
     <w:p>
@@ -505,6 +635,475 @@
           <w:lang w:eastAsia="zh-TW"/>
         </w:rPr>
         <w:t>+) Start on REACT immediately by Friday, even if it’s just 30 mins.</w:t>
+      </w:r>
+    </w:p>
+    <w:p>
+      <w:pPr>
+        <w:ind w:left="360"/>
+        <w:rPr>
+          <w:lang w:eastAsia="zh-TW"/>
+        </w:rPr>
+      </w:pPr>
+    </w:p>
+    <w:p>
+      <w:pPr>
+        <w:rPr>
+          <w:lang w:eastAsia="zh-TW"/>
+        </w:rPr>
+      </w:pPr>
+    </w:p>
+    <w:p>
+      <w:pPr>
+        <w:rPr>
+          <w:lang w:eastAsia="zh-TW"/>
+        </w:rPr>
+      </w:pPr>
+      <w:r>
+        <w:rPr>
+          <w:lang w:eastAsia="zh-TW"/>
+        </w:rPr>
+        <w:t>_What to do:</w:t>
+      </w:r>
+    </w:p>
+    <w:p>
+      <w:pPr>
+        <w:rPr>
+          <w:lang w:eastAsia="zh-TW"/>
+        </w:rPr>
+      </w:pPr>
+      <w:r>
+        <w:rPr>
+          <w:lang w:eastAsia="zh-TW"/>
+        </w:rPr>
+        <w:t>If there exists a query, then just normalize it</w:t>
+      </w:r>
+      <w:r>
+        <w:rPr>
+          <w:lang w:eastAsia="zh-TW"/>
+        </w:rPr>
+        <w:t>: it takes both uppercase and lowercase</w:t>
+      </w:r>
+    </w:p>
+    <w:p>
+      <w:pPr>
+        <w:rPr>
+          <w:lang w:eastAsia="zh-TW"/>
+        </w:rPr>
+      </w:pPr>
+    </w:p>
+    <w:p>
+      <w:pPr>
+        <w:rPr>
+          <w:lang w:eastAsia="zh-TW"/>
+        </w:rPr>
+      </w:pPr>
+      <w:proofErr w:type="spellStart"/>
+      <w:r>
+        <w:rPr>
+          <w:lang w:eastAsia="zh-TW"/>
+        </w:rPr>
+        <w:t>const</w:t>
+      </w:r>
+      <w:proofErr w:type="spellEnd"/>
+      <w:r>
+        <w:rPr>
+          <w:lang w:eastAsia="zh-TW"/>
+        </w:rPr>
+        <w:t xml:space="preserve"> match = new </w:t>
+      </w:r>
+      <w:proofErr w:type="spellStart"/>
+      <w:r>
+        <w:rPr>
+          <w:lang w:eastAsia="zh-TW"/>
+        </w:rPr>
+        <w:t>RegExp</w:t>
+      </w:r>
+      <w:proofErr w:type="spellEnd"/>
+      <w:r>
+        <w:rPr>
+          <w:lang w:eastAsia="zh-TW"/>
+        </w:rPr>
+        <w:t>(</w:t>
+      </w:r>
+      <w:proofErr w:type="spellStart"/>
+      <w:r>
+        <w:rPr>
+          <w:lang w:eastAsia="zh-TW"/>
+        </w:rPr>
+        <w:t>escapeRegExp</w:t>
+      </w:r>
+      <w:proofErr w:type="spellEnd"/>
+      <w:r>
+        <w:rPr>
+          <w:lang w:eastAsia="zh-TW"/>
+        </w:rPr>
+        <w:t>(</w:t>
+      </w:r>
+      <w:proofErr w:type="spellStart"/>
+      <w:proofErr w:type="gramStart"/>
+      <w:r>
+        <w:rPr>
+          <w:lang w:eastAsia="zh-TW"/>
+        </w:rPr>
+        <w:t>this.state</w:t>
+      </w:r>
+      <w:proofErr w:type="gramEnd"/>
+      <w:r>
+        <w:rPr>
+          <w:lang w:eastAsia="zh-TW"/>
+        </w:rPr>
+        <w:t>.query</w:t>
+      </w:r>
+      <w:proofErr w:type="spellEnd"/>
+      <w:r>
+        <w:rPr>
+          <w:lang w:eastAsia="zh-TW"/>
+        </w:rPr>
+        <w:t>), '</w:t>
+      </w:r>
+      <w:proofErr w:type="spellStart"/>
+      <w:r>
+        <w:rPr>
+          <w:lang w:eastAsia="zh-TW"/>
+        </w:rPr>
+        <w:t>i</w:t>
+      </w:r>
+      <w:proofErr w:type="spellEnd"/>
+      <w:r>
+        <w:rPr>
+          <w:lang w:eastAsia="zh-TW"/>
+        </w:rPr>
+        <w:t>')</w:t>
+      </w:r>
+    </w:p>
+    <w:p>
+      <w:pPr>
+        <w:rPr>
+          <w:lang w:eastAsia="zh-TW"/>
+        </w:rPr>
+      </w:pPr>
+    </w:p>
+    <w:p>
+      <w:pPr>
+        <w:rPr>
+          <w:lang w:eastAsia="zh-TW"/>
+        </w:rPr>
+      </w:pPr>
+      <w:r>
+        <w:rPr>
+          <w:lang w:eastAsia="zh-TW"/>
+        </w:rPr>
+        <w:t xml:space="preserve">Then we’re </w:t>
+      </w:r>
+      <w:proofErr w:type="spellStart"/>
+      <w:r>
+        <w:rPr>
+          <w:lang w:eastAsia="zh-TW"/>
+        </w:rPr>
+        <w:t>gonna</w:t>
+      </w:r>
+      <w:proofErr w:type="spellEnd"/>
+      <w:r>
+        <w:rPr>
+          <w:lang w:eastAsia="zh-TW"/>
+        </w:rPr>
+        <w:t xml:space="preserve"> filter </w:t>
+      </w:r>
+      <w:r>
+        <w:rPr>
+          <w:lang w:eastAsia="zh-TW"/>
+        </w:rPr>
+        <w:t>out</w:t>
+      </w:r>
+      <w:r>
+        <w:rPr>
+          <w:lang w:eastAsia="zh-TW"/>
+        </w:rPr>
+        <w:t xml:space="preserve"> from the books array</w:t>
+      </w:r>
+    </w:p>
+    <w:p>
+      <w:pPr>
+        <w:rPr>
+          <w:lang w:eastAsia="zh-TW"/>
+        </w:rPr>
+      </w:pPr>
+      <w:r>
+        <w:rPr>
+          <w:lang w:eastAsia="zh-TW"/>
+        </w:rPr>
+        <w:t>Check if that matches the query</w:t>
+      </w:r>
+    </w:p>
+    <w:p>
+      <w:pPr>
+        <w:rPr>
+          <w:lang w:eastAsia="zh-TW"/>
+        </w:rPr>
+      </w:pPr>
+      <w:r>
+        <w:rPr>
+          <w:lang w:eastAsia="zh-TW"/>
+        </w:rPr>
+        <w:t xml:space="preserve">If there’s no query, </w:t>
+      </w:r>
+      <w:r>
+        <w:rPr>
+          <w:lang w:eastAsia="zh-TW"/>
+        </w:rPr>
+        <w:t>show showing books</w:t>
+      </w:r>
+    </w:p>
+    <w:p>
+      <w:pPr>
+        <w:rPr>
+          <w:lang w:eastAsia="zh-TW"/>
+        </w:rPr>
+      </w:pPr>
+    </w:p>
+    <w:p>
+      <w:pPr>
+        <w:rPr>
+          <w:lang w:eastAsia="zh-TW"/>
+        </w:rPr>
+      </w:pPr>
+      <w:r>
+        <w:rPr>
+          <w:lang w:eastAsia="zh-TW"/>
+        </w:rPr>
+        <w:t xml:space="preserve">Sort the books </w:t>
+      </w:r>
+    </w:p>
+    <w:p>
+      <w:pPr>
+        <w:rPr>
+          <w:lang w:eastAsia="zh-TW"/>
+        </w:rPr>
+      </w:pPr>
+    </w:p>
+    <w:p>
+      <w:pPr>
+        <w:rPr>
+          <w:lang w:eastAsia="zh-TW"/>
+        </w:rPr>
+      </w:pPr>
+      <w:r>
+        <w:rPr>
+          <w:lang w:eastAsia="zh-TW"/>
+        </w:rPr>
+        <w:t xml:space="preserve">Update </w:t>
+      </w:r>
+      <w:proofErr w:type="spellStart"/>
+      <w:r>
+        <w:rPr>
+          <w:lang w:eastAsia="zh-TW"/>
+        </w:rPr>
+        <w:t>qjuery</w:t>
+      </w:r>
+      <w:proofErr w:type="spellEnd"/>
+      <w:r>
+        <w:rPr>
+          <w:lang w:eastAsia="zh-TW"/>
+        </w:rPr>
+        <w:t xml:space="preserve">, </w:t>
+      </w:r>
+      <w:proofErr w:type="spellStart"/>
+      <w:r>
+        <w:rPr>
+          <w:lang w:eastAsia="zh-TW"/>
+        </w:rPr>
+        <w:t>className</w:t>
+      </w:r>
+      <w:proofErr w:type="spellEnd"/>
+      <w:r>
+        <w:rPr>
+          <w:lang w:eastAsia="zh-TW"/>
+        </w:rPr>
+        <w:t xml:space="preserve">, type= text, placeholder, value is the query. </w:t>
+      </w:r>
+      <w:proofErr w:type="spellStart"/>
+      <w:r>
+        <w:rPr>
+          <w:lang w:eastAsia="zh-TW"/>
+        </w:rPr>
+        <w:t>onChange</w:t>
+      </w:r>
+      <w:proofErr w:type="spellEnd"/>
+      <w:r>
+        <w:rPr>
+          <w:lang w:eastAsia="zh-TW"/>
+        </w:rPr>
+        <w:t xml:space="preserve">: when someone puts something in, it </w:t>
+      </w:r>
+      <w:proofErr w:type="gramStart"/>
+      <w:r>
+        <w:rPr>
+          <w:lang w:eastAsia="zh-TW"/>
+        </w:rPr>
+        <w:t>update</w:t>
+      </w:r>
+      <w:proofErr w:type="gramEnd"/>
+      <w:r>
+        <w:rPr>
+          <w:lang w:eastAsia="zh-TW"/>
+        </w:rPr>
+        <w:t xml:space="preserve"> the query</w:t>
+      </w:r>
+    </w:p>
+    <w:p>
+      <w:pPr>
+        <w:rPr>
+          <w:lang w:eastAsia="zh-TW"/>
+        </w:rPr>
+      </w:pPr>
+    </w:p>
+    <w:p>
+      <w:pPr>
+        <w:rPr>
+          <w:lang w:eastAsia="zh-TW"/>
+        </w:rPr>
+      </w:pPr>
+      <w:r>
+        <w:rPr>
+          <w:lang w:eastAsia="zh-TW"/>
+        </w:rPr>
+        <w:t xml:space="preserve">Function update computer: </w:t>
+      </w:r>
+      <w:proofErr w:type="gramStart"/>
+      <w:r>
+        <w:rPr>
+          <w:lang w:eastAsia="zh-TW"/>
+        </w:rPr>
+        <w:t>trim(</w:t>
+      </w:r>
+      <w:proofErr w:type="gramEnd"/>
+      <w:r>
+        <w:rPr>
+          <w:lang w:eastAsia="zh-TW"/>
+        </w:rPr>
+        <w:t>) it</w:t>
+      </w:r>
+    </w:p>
+    <w:p>
+      <w:pPr>
+        <w:rPr>
+          <w:lang w:eastAsia="zh-TW"/>
+        </w:rPr>
+      </w:pPr>
+      <w:r>
+        <w:rPr>
+          <w:lang w:eastAsia="zh-TW"/>
+        </w:rPr>
+        <w:t>And clear query when you click on it</w:t>
+      </w:r>
+    </w:p>
+    <w:p>
+      <w:pPr>
+        <w:rPr>
+          <w:lang w:eastAsia="zh-TW"/>
+        </w:rPr>
+      </w:pPr>
+    </w:p>
+    <w:p>
+      <w:pPr>
+        <w:rPr>
+          <w:lang w:eastAsia="zh-TW"/>
+        </w:rPr>
+      </w:pPr>
+      <w:r>
+        <w:rPr>
+          <w:lang w:eastAsia="zh-TW"/>
+        </w:rPr>
+        <w:t xml:space="preserve">Then later display: If </w:t>
+      </w:r>
+      <w:proofErr w:type="spellStart"/>
+      <w:r>
+        <w:rPr>
+          <w:lang w:eastAsia="zh-TW"/>
+        </w:rPr>
+        <w:t>showingBooks.length</w:t>
+      </w:r>
+      <w:proofErr w:type="spellEnd"/>
+      <w:r>
+        <w:rPr>
+          <w:lang w:eastAsia="zh-TW"/>
+        </w:rPr>
+        <w:t xml:space="preserve"> isn’t the same, then (&amp;&amp;, show contacts &lt;Now showing number of matches of {how many matches}, &lt;span&gt;</w:t>
+      </w:r>
+    </w:p>
+    <w:p>
+      <w:pPr>
+        <w:rPr>
+          <w:lang w:eastAsia="zh-TW"/>
+        </w:rPr>
+      </w:pPr>
+      <w:r>
+        <w:rPr>
+          <w:lang w:eastAsia="zh-TW"/>
+        </w:rPr>
+        <w:t>When I click, it shows all matches</w:t>
+      </w:r>
+    </w:p>
+    <w:p>
+      <w:pPr>
+        <w:rPr>
+          <w:lang w:eastAsia="zh-TW"/>
+        </w:rPr>
+      </w:pPr>
+    </w:p>
+    <w:p>
+      <w:pPr>
+        <w:rPr>
+          <w:lang w:eastAsia="zh-TW"/>
+        </w:rPr>
+      </w:pPr>
+    </w:p>
+    <w:p>
+      <w:pPr>
+        <w:rPr>
+          <w:lang w:eastAsia="zh-TW"/>
+        </w:rPr>
+      </w:pPr>
+      <w:r>
+        <w:rPr>
+          <w:lang w:eastAsia="zh-TW"/>
+        </w:rPr>
+        <w:t>///</w:t>
+      </w:r>
+      <w:proofErr w:type="spellStart"/>
+      <w:r>
+        <w:rPr>
+          <w:lang w:eastAsia="zh-TW"/>
+        </w:rPr>
+        <w:t>showingBooks</w:t>
+      </w:r>
+      <w:proofErr w:type="spellEnd"/>
+      <w:r>
+        <w:rPr>
+          <w:lang w:eastAsia="zh-TW"/>
+        </w:rPr>
+        <w:t xml:space="preserve"> maps out at </w:t>
+      </w:r>
+      <w:proofErr w:type="spellStart"/>
+      <w:r>
+        <w:rPr>
+          <w:lang w:eastAsia="zh-TW"/>
+        </w:rPr>
+        <w:t>bookgrid</w:t>
+      </w:r>
+      <w:proofErr w:type="spellEnd"/>
+    </w:p>
+    <w:p>
+      <w:pPr>
+        <w:rPr>
+          <w:lang w:eastAsia="zh-TW"/>
+        </w:rPr>
+      </w:pPr>
+      <w:r>
+        <w:rPr>
+          <w:lang w:eastAsia="zh-TW"/>
+        </w:rPr>
+        <w:t>format like the one in book.shelf</w:t>
       </w:r>
       <w:bookmarkStart w:id="0" w:name="_GoBack"/>
       <w:bookmarkEnd w:id="0"/>

</xml_diff>